<commit_message>
DEFFECT REL-402483: UPDATE OI version to 2019.5.1
</commit_message>
<xml_diff>
--- a/Source/kCura.SingleFileUpload/kCura.SingleFileUpload.Core/oi/unmanaged/RSMFTemplate.docx
+++ b/Source/kCura.SingleFileUpload/kCura.SingleFileUpload.Core/oi/unmanaged/RSMFTemplate.docx
@@ -765,7 +765,6 @@
                         <w:szCs w:val="12"/>
                       </w:rPr>
                     </w:pPr>
-                    <w:bookmarkStart w:id="0" w:name="_GoBack"/>
                     <w:r>
                       <w:rPr>
                         <w:rFonts w:ascii="Arial" w:hAnsi="Arial" w:cs="Arial"/>
@@ -774,7 +773,6 @@
                       </w:rPr>
                       <w:br/>
                     </w:r>
-                    <w:bookmarkEnd w:id="0"/>
                   </w:p>
                 </w:tc>
               </w:tr>
@@ -1471,67 +1469,41 @@
                             <w:sdt>
                               <w:sdtPr>
                                 <w:rPr>
-                                  <w:rFonts w:ascii="Arial" w:hAnsi="Arial" w:cs="Arial"/>
-                                  <w:b/>
-                                  <w:color w:val="000000" w:themeColor="text1"/>
+                                  <w:rStyle w:val="PlaceholderText"/>
+                                  <w:color w:val="595959"/>
                                   <w:sz w:val="18"/>
                                   <w:szCs w:val="18"/>
                                 </w:rPr>
-                                <w:alias w:val="ifDateChange"/>
-                                <w:tag w:val="ifDateChange"/>
-                                <w:id w:val="-1969807177"/>
+                                <w:alias w:val="event.generateDate"/>
+                                <w:tag w:val="event.generateDate"/>
+                                <w:id w:val="1036701890"/>
                                 <w:placeholder>
-                                  <w:docPart w:val="877AC743FC3442B5AD511ABA2A76501F"/>
+                                  <w:docPart w:val="402600545667469B92E0A1EE5580CE29"/>
                                 </w:placeholder>
-                                <w:showingPlcHdr/>
-                                <w:dataBinding w:prefixMappings="xmlns:ns0='http://www.relativity.com/rsmfjson' " w:xpath="/ns0:json[1]/events[1]/item[1]/ifDateChange[1]" w:storeItemID="{7D4FC123-C55F-4694-9F5E-6D828AC5A095}"/>
+                                <w:dataBinding w:prefixMappings="xmlns:ns0='http://www.relativity.com/rsmfjson' " w:xpath="/ns0:json[1]/events[1]/item[1]/generateDate[1]" w:storeItemID="{7D4FC123-C55F-4694-9F5E-6D828AC5A095}"/>
                                 <w:text/>
                               </w:sdtPr>
                               <w:sdtEndPr>
                                 <w:rPr>
-                                  <w:b w:val="0"/>
-                                  <w:color w:val="595959"/>
+                                  <w:rStyle w:val="PlaceholderText"/>
+                                  <w:rFonts w:ascii="Arial" w:hAnsi="Arial" w:cs="Arial"/>
                                 </w:rPr>
                               </w:sdtEndPr>
                               <w:sdtContent>
-                                <w:sdt>
-                                  <w:sdtPr>
-                                    <w:rPr>
-                                      <w:rStyle w:val="PlaceholderText"/>
-                                      <w:color w:val="595959"/>
-                                      <w:sz w:val="18"/>
-                                      <w:szCs w:val="18"/>
-                                    </w:rPr>
-                                    <w:alias w:val="event.generateDate"/>
-                                    <w:tag w:val="event.generateDate"/>
-                                    <w:id w:val="-805316355"/>
-                                    <w:placeholder>
-                                      <w:docPart w:val="877AC743FC3442B5AD511ABA2A76501F"/>
-                                    </w:placeholder>
-                                    <w:dataBinding w:prefixMappings="xmlns:ns0='http://www.relativity.com/rsmfjson' " w:xpath="/ns0:json[1]/events[1]/item[1]/generateDate[1]" w:storeItemID="{7D4FC123-C55F-4694-9F5E-6D828AC5A095}"/>
-                                    <w:text/>
-                                  </w:sdtPr>
-                                  <w:sdtEndPr>
-                                    <w:rPr>
-                                      <w:rStyle w:val="PlaceholderText"/>
-                                      <w:rFonts w:ascii="Arial" w:hAnsi="Arial" w:cs="Arial"/>
-                                    </w:rPr>
-                                  </w:sdtEndPr>
-                                  <w:sdtContent>
-                                    <w:r>
-                                      <w:rPr>
-                                        <w:rStyle w:val="PlaceholderText"/>
-                                        <w:rFonts w:ascii="Arial" w:hAnsi="Arial" w:cs="Arial"/>
-                                        <w:color w:val="595959"/>
-                                        <w:sz w:val="18"/>
-                                        <w:szCs w:val="18"/>
-                                      </w:rPr>
-                                      <w:t>DATE</w:t>
-                                    </w:r>
-                                  </w:sdtContent>
-                                </w:sdt>
+                                <w:r>
+                                  <w:rPr>
+                                    <w:rStyle w:val="PlaceholderText"/>
+                                    <w:rFonts w:ascii="Arial" w:hAnsi="Arial" w:cs="Arial"/>
+                                    <w:color w:val="595959"/>
+                                    <w:sz w:val="18"/>
+                                    <w:szCs w:val="18"/>
+                                  </w:rPr>
+                                  <w:t>DATE</w:t>
+                                </w:r>
                               </w:sdtContent>
                             </w:sdt>
+                            <w:bookmarkStart w:id="0" w:name="_GoBack"/>
+                            <w:bookmarkEnd w:id="0"/>
                             <w:sdt>
                               <w:sdtPr>
                                 <w:rPr>
@@ -2982,7 +2954,7 @@
       <w:docPartBody>
         <w:p>
           <w:pPr>
-            <w:pStyle w:val="FC623D2331184046A2CCF5B241DD0BDE18"/>
+            <w:pStyle w:val="FC623D2331184046A2CCF5B241DD0BDE19"/>
           </w:pPr>
           <w:r>
             <w:rPr>
@@ -3011,7 +2983,7 @@
       <w:docPartBody>
         <w:p>
           <w:pPr>
-            <w:pStyle w:val="0E5F24CDD4BD4E1F9BA221EEC5F99E2914"/>
+            <w:pStyle w:val="0E5F24CDD4BD4E1F9BA221EEC5F99E2915"/>
           </w:pPr>
           <w:r>
             <w:rPr>
@@ -3040,7 +3012,7 @@
       <w:docPartBody>
         <w:p>
           <w:pPr>
-            <w:pStyle w:val="650A950AB6384EF1AC55C6655604EF0315"/>
+            <w:pStyle w:val="650A950AB6384EF1AC55C6655604EF0316"/>
           </w:pPr>
           <w:r>
             <w:rPr>
@@ -3101,13 +3073,13 @@
       <w:docPartBody>
         <w:p>
           <w:pPr>
-            <w:pStyle w:val="8F9721394937460F830656CC7F687E3915"/>
+            <w:pStyle w:val="8F9721394937460F830656CC7F687E3916"/>
           </w:pPr>
           <w:r>
             <w:rPr>
               <w:rFonts w:ascii="Arial" w:hAnsi="Arial" w:cs="Arial"/>
-              <w:sz w:val="20"/>
-              <w:szCs w:val="20"/>
+              <w:sz w:val="21"/>
+              <w:szCs w:val="21"/>
             </w:rPr>
             <w:t>EventCount</w:t>
           </w:r>
@@ -3132,13 +3104,13 @@
       <w:docPartBody>
         <w:p>
           <w:pPr>
-            <w:pStyle w:val="D97CFB4711DC473B8C18DDE9E81D66C315"/>
+            <w:pStyle w:val="D97CFB4711DC473B8C18DDE9E81D66C316"/>
           </w:pPr>
           <w:r>
             <w:rPr>
               <w:rFonts w:ascii="Arial" w:hAnsi="Arial" w:cs="Arial"/>
-              <w:sz w:val="20"/>
-              <w:szCs w:val="20"/>
+              <w:sz w:val="21"/>
+              <w:szCs w:val="21"/>
             </w:rPr>
             <w:t>DateRange</w:t>
           </w:r>
@@ -3250,7 +3222,7 @@
       <w:docPartBody>
         <w:p>
           <w:pPr>
-            <w:pStyle w:val="DC7B97F630564CF29E69D0AA8518DE6414"/>
+            <w:pStyle w:val="DC7B97F630564CF29E69D0AA8518DE6415"/>
           </w:pPr>
           <w:r>
             <w:rPr>
@@ -3342,7 +3314,7 @@
       <w:docPartBody>
         <w:p>
           <w:pPr>
-            <w:pStyle w:val="161009EB692948DF80B39FAF67C72E9A14"/>
+            <w:pStyle w:val="161009EB692948DF80B39FAF67C72E9A15"/>
           </w:pPr>
           <w:r>
             <w:rPr>
@@ -3375,7 +3347,7 @@
       <w:docPartBody>
         <w:p>
           <w:pPr>
-            <w:pStyle w:val="489C5BABC9E7434AB96236B81DF7719514"/>
+            <w:pStyle w:val="489C5BABC9E7434AB96236B81DF7719515"/>
           </w:pPr>
           <w:r>
             <w:rPr>
@@ -3417,7 +3389,7 @@
       <w:docPartBody>
         <w:p>
           <w:pPr>
-            <w:pStyle w:val="8FB1646BF134442985CBF45B739A214714"/>
+            <w:pStyle w:val="8FB1646BF134442985CBF45B739A214715"/>
           </w:pPr>
           <w:r>
             <w:rPr>
@@ -3460,7 +3432,7 @@
       <w:docPartBody>
         <w:p>
           <w:pPr>
-            <w:pStyle w:val="3B5C4873491747FC96275F00C1A1CE3314"/>
+            <w:pStyle w:val="3B5C4873491747FC96275F00C1A1CE3315"/>
           </w:pPr>
           <w:r>
             <w:rPr>
@@ -3503,7 +3475,7 @@
       <w:docPartBody>
         <w:p>
           <w:pPr>
-            <w:pStyle w:val="967A4716603B42CAB33B0CAAAF8C5BC214"/>
+            <w:pStyle w:val="967A4716603B42CAB33B0CAAAF8C5BC215"/>
           </w:pPr>
           <w:r>
             <w:rPr>
@@ -3565,7 +3537,7 @@
       <w:docPartBody>
         <w:p>
           <w:pPr>
-            <w:pStyle w:val="7F86DE587EF84BF493F9A0176EA704F814"/>
+            <w:pStyle w:val="7F86DE587EF84BF493F9A0176EA704F815"/>
           </w:pPr>
           <w:r>
             <w:rPr>
@@ -3597,7 +3569,7 @@
       <w:docPartBody>
         <w:p>
           <w:pPr>
-            <w:pStyle w:val="89A94C83C6784FDA8EB5FDE04D51FC9514"/>
+            <w:pStyle w:val="89A94C83C6784FDA8EB5FDE04D51FC9515"/>
           </w:pPr>
           <w:r>
             <w:rPr>
@@ -3629,7 +3601,7 @@
       <w:docPartBody>
         <w:p>
           <w:pPr>
-            <w:pStyle w:val="BBCCF15CD2A0407D8A2F4EAFCF0494AF14"/>
+            <w:pStyle w:val="BBCCF15CD2A0407D8A2F4EAFCF0494AF15"/>
           </w:pPr>
           <w:r>
             <w:rPr>
@@ -3690,7 +3662,7 @@
       <w:docPartBody>
         <w:p>
           <w:pPr>
-            <w:pStyle w:val="719790ADE53D49CC99E112082048E0F17"/>
+            <w:pStyle w:val="719790ADE53D49CC99E112082048E0F18"/>
           </w:pPr>
           <w:r>
             <w:rPr>
@@ -3733,7 +3705,7 @@
       <w:docPartBody>
         <w:p>
           <w:pPr>
-            <w:pStyle w:val="8666A9BA48AD458785DCFFF9D36A50407"/>
+            <w:pStyle w:val="8666A9BA48AD458785DCFFF9D36A50408"/>
           </w:pPr>
           <w:r>
             <w:rPr>
@@ -3789,7 +3761,7 @@
       <w:docPartBody>
         <w:p>
           <w:pPr>
-            <w:pStyle w:val="A96D634085D7476C9E1A561C099620077"/>
+            <w:pStyle w:val="A96D634085D7476C9E1A561C099620078"/>
           </w:pPr>
           <w:r>
             <w:rPr>
@@ -3800,6 +3772,35 @@
               <w:szCs w:val="18"/>
             </w:rPr>
             <w:t xml:space="preserve">!  </w:t>
+          </w:r>
+        </w:p>
+      </w:docPartBody>
+    </w:docPart>
+    <w:docPart>
+      <w:docPartPr>
+        <w:name w:val="402600545667469B92E0A1EE5580CE29"/>
+        <w:category>
+          <w:name w:val="General"/>
+          <w:gallery w:val="placeholder"/>
+        </w:category>
+        <w:types>
+          <w:type w:val="bbPlcHdr"/>
+        </w:types>
+        <w:behaviors>
+          <w:behavior w:val="content"/>
+        </w:behaviors>
+        <w:guid w:val="{5D3A36CA-BF18-41BD-B63E-520F46AB744B}"/>
+      </w:docPartPr>
+      <w:docPartBody>
+        <w:p>
+          <w:pPr>
+            <w:pStyle w:val="402600545667469B92E0A1EE5580CE29"/>
+          </w:pPr>
+          <w:r>
+            <w:rPr>
+              <w:rStyle w:val="PlaceholderText"/>
+            </w:rPr>
+            <w:t>Click here to enter text.</w:t>
           </w:r>
         </w:p>
       </w:docPartBody>
@@ -3815,7 +3816,7 @@
     <w:charset w:val="00"/>
     <w:family w:val="swiss"/>
     <w:pitch w:val="variable"/>
-    <w:sig w:usb0="E0002EFF" w:usb1="C0007843" w:usb2="00000009" w:usb3="00000000" w:csb0="000001FF" w:csb1="00000000"/>
+    <w:sig w:usb0="E0002EFF" w:usb1="C000785B" w:usb2="00000009" w:usb3="00000000" w:csb0="000001FF" w:csb1="00000000"/>
   </w:font>
   <w:font w:name="Times New Roman">
     <w:panose1 w:val="02020603050405020304"/>
@@ -3916,6 +3917,7 @@
     <w:rsid w:val="00344D32"/>
     <w:rsid w:val="003458F6"/>
     <w:rsid w:val="00366605"/>
+    <w:rsid w:val="003677CC"/>
     <w:rsid w:val="00375BDE"/>
     <w:rsid w:val="003A3E65"/>
     <w:rsid w:val="003B7878"/>
@@ -3973,6 +3975,7 @@
     <w:rsid w:val="007C474E"/>
     <w:rsid w:val="007F3749"/>
     <w:rsid w:val="00823638"/>
+    <w:rsid w:val="00845658"/>
     <w:rsid w:val="008952AC"/>
     <w:rsid w:val="008B5A5E"/>
     <w:rsid w:val="008C3E3C"/>
@@ -4501,7 +4504,7 @@
     <w:basedOn w:val="DefaultParagraphFont"/>
     <w:uiPriority w:val="99"/>
     <w:semiHidden/>
-    <w:rsid w:val="00B57D94"/>
+    <w:rsid w:val="003677CC"/>
     <w:rPr>
       <w:color w:val="808080"/>
     </w:rPr>
@@ -10806,6 +10809,129 @@
     <w:rPr>
       <w:rFonts w:eastAsiaTheme="minorHAnsi"/>
     </w:rPr>
+  </w:style>
+  <w:style w:type="paragraph" w:customStyle="1" w:styleId="FC623D2331184046A2CCF5B241DD0BDE19">
+    <w:name w:val="FC623D2331184046A2CCF5B241DD0BDE19"/>
+    <w:rsid w:val="003677CC"/>
+    <w:rPr>
+      <w:rFonts w:eastAsiaTheme="minorHAnsi"/>
+    </w:rPr>
+  </w:style>
+  <w:style w:type="paragraph" w:customStyle="1" w:styleId="650A950AB6384EF1AC55C6655604EF0316">
+    <w:name w:val="650A950AB6384EF1AC55C6655604EF0316"/>
+    <w:rsid w:val="003677CC"/>
+    <w:rPr>
+      <w:rFonts w:eastAsiaTheme="minorHAnsi"/>
+    </w:rPr>
+  </w:style>
+  <w:style w:type="paragraph" w:customStyle="1" w:styleId="8F9721394937460F830656CC7F687E3916">
+    <w:name w:val="8F9721394937460F830656CC7F687E3916"/>
+    <w:rsid w:val="003677CC"/>
+    <w:rPr>
+      <w:rFonts w:eastAsiaTheme="minorHAnsi"/>
+    </w:rPr>
+  </w:style>
+  <w:style w:type="paragraph" w:customStyle="1" w:styleId="D97CFB4711DC473B8C18DDE9E81D66C316">
+    <w:name w:val="D97CFB4711DC473B8C18DDE9E81D66C316"/>
+    <w:rsid w:val="003677CC"/>
+    <w:rPr>
+      <w:rFonts w:eastAsiaTheme="minorHAnsi"/>
+    </w:rPr>
+  </w:style>
+  <w:style w:type="paragraph" w:customStyle="1" w:styleId="0E5F24CDD4BD4E1F9BA221EEC5F99E2915">
+    <w:name w:val="0E5F24CDD4BD4E1F9BA221EEC5F99E2915"/>
+    <w:rsid w:val="003677CC"/>
+    <w:rPr>
+      <w:rFonts w:eastAsiaTheme="minorHAnsi"/>
+    </w:rPr>
+  </w:style>
+  <w:style w:type="paragraph" w:customStyle="1" w:styleId="BBCCF15CD2A0407D8A2F4EAFCF0494AF15">
+    <w:name w:val="BBCCF15CD2A0407D8A2F4EAFCF0494AF15"/>
+    <w:rsid w:val="003677CC"/>
+    <w:rPr>
+      <w:rFonts w:eastAsiaTheme="minorHAnsi"/>
+    </w:rPr>
+  </w:style>
+  <w:style w:type="paragraph" w:customStyle="1" w:styleId="DC7B97F630564CF29E69D0AA8518DE6415">
+    <w:name w:val="DC7B97F630564CF29E69D0AA8518DE6415"/>
+    <w:rsid w:val="003677CC"/>
+    <w:rPr>
+      <w:rFonts w:eastAsiaTheme="minorHAnsi"/>
+    </w:rPr>
+  </w:style>
+  <w:style w:type="paragraph" w:customStyle="1" w:styleId="719790ADE53D49CC99E112082048E0F18">
+    <w:name w:val="719790ADE53D49CC99E112082048E0F18"/>
+    <w:rsid w:val="003677CC"/>
+    <w:rPr>
+      <w:rFonts w:eastAsiaTheme="minorHAnsi"/>
+    </w:rPr>
+  </w:style>
+  <w:style w:type="paragraph" w:customStyle="1" w:styleId="8666A9BA48AD458785DCFFF9D36A50408">
+    <w:name w:val="8666A9BA48AD458785DCFFF9D36A50408"/>
+    <w:rsid w:val="003677CC"/>
+    <w:rPr>
+      <w:rFonts w:eastAsiaTheme="minorHAnsi"/>
+    </w:rPr>
+  </w:style>
+  <w:style w:type="paragraph" w:customStyle="1" w:styleId="A96D634085D7476C9E1A561C099620078">
+    <w:name w:val="A96D634085D7476C9E1A561C099620078"/>
+    <w:rsid w:val="003677CC"/>
+    <w:rPr>
+      <w:rFonts w:eastAsiaTheme="minorHAnsi"/>
+    </w:rPr>
+  </w:style>
+  <w:style w:type="paragraph" w:customStyle="1" w:styleId="161009EB692948DF80B39FAF67C72E9A15">
+    <w:name w:val="161009EB692948DF80B39FAF67C72E9A15"/>
+    <w:rsid w:val="003677CC"/>
+    <w:rPr>
+      <w:rFonts w:eastAsiaTheme="minorHAnsi"/>
+    </w:rPr>
+  </w:style>
+  <w:style w:type="paragraph" w:customStyle="1" w:styleId="489C5BABC9E7434AB96236B81DF7719515">
+    <w:name w:val="489C5BABC9E7434AB96236B81DF7719515"/>
+    <w:rsid w:val="003677CC"/>
+    <w:rPr>
+      <w:rFonts w:eastAsiaTheme="minorHAnsi"/>
+    </w:rPr>
+  </w:style>
+  <w:style w:type="paragraph" w:customStyle="1" w:styleId="8FB1646BF134442985CBF45B739A214715">
+    <w:name w:val="8FB1646BF134442985CBF45B739A214715"/>
+    <w:rsid w:val="003677CC"/>
+    <w:rPr>
+      <w:rFonts w:eastAsiaTheme="minorHAnsi"/>
+    </w:rPr>
+  </w:style>
+  <w:style w:type="paragraph" w:customStyle="1" w:styleId="3B5C4873491747FC96275F00C1A1CE3315">
+    <w:name w:val="3B5C4873491747FC96275F00C1A1CE3315"/>
+    <w:rsid w:val="003677CC"/>
+    <w:rPr>
+      <w:rFonts w:eastAsiaTheme="minorHAnsi"/>
+    </w:rPr>
+  </w:style>
+  <w:style w:type="paragraph" w:customStyle="1" w:styleId="967A4716603B42CAB33B0CAAAF8C5BC215">
+    <w:name w:val="967A4716603B42CAB33B0CAAAF8C5BC215"/>
+    <w:rsid w:val="003677CC"/>
+    <w:rPr>
+      <w:rFonts w:eastAsiaTheme="minorHAnsi"/>
+    </w:rPr>
+  </w:style>
+  <w:style w:type="paragraph" w:customStyle="1" w:styleId="7F86DE587EF84BF493F9A0176EA704F815">
+    <w:name w:val="7F86DE587EF84BF493F9A0176EA704F815"/>
+    <w:rsid w:val="003677CC"/>
+    <w:rPr>
+      <w:rFonts w:eastAsiaTheme="minorHAnsi"/>
+    </w:rPr>
+  </w:style>
+  <w:style w:type="paragraph" w:customStyle="1" w:styleId="89A94C83C6784FDA8EB5FDE04D51FC9515">
+    <w:name w:val="89A94C83C6784FDA8EB5FDE04D51FC9515"/>
+    <w:rsid w:val="003677CC"/>
+    <w:rPr>
+      <w:rFonts w:eastAsiaTheme="minorHAnsi"/>
+    </w:rPr>
+  </w:style>
+  <w:style w:type="paragraph" w:customStyle="1" w:styleId="402600545667469B92E0A1EE5580CE29">
+    <w:name w:val="402600545667469B92E0A1EE5580CE29"/>
+    <w:rsid w:val="003677CC"/>
   </w:style>
 </w:styles>
 </file>

</xml_diff>